<commit_message>
Fix variables to work with tags
</commit_message>
<xml_diff>
--- a/docs/docx/build-kernel.docx
+++ b/docs/docx/build-kernel.docx
@@ -2,7 +2,7 @@
 <file path=word/document.xml><?xml version="1.0" encoding="utf-8"?>
 <w:document xmlns:w="http://schemas.openxmlformats.org/wordprocessingml/2006/main" xmlns:m="http://schemas.openxmlformats.org/officeDocument/2006/math" xmlns:r="http://schemas.openxmlformats.org/officeDocument/2006/relationships" xmlns:o="urn:schemas-microsoft-com:office:office" xmlns:v="urn:schemas-microsoft-com:vml" xmlns:w10="urn:schemas-microsoft-com:office:word" xmlns:a="http://schemas.openxmlformats.org/drawingml/2006/main" xmlns:pic="http://schemas.openxmlformats.org/drawingml/2006/picture" xmlns:wp="http://schemas.openxmlformats.org/drawingml/2006/wordprocessingDrawing">
   <w:body>
-    <w:bookmarkStart w:id="34" w:name="how-to-build-an-ubuntu-linux-kernel"/>
+    <w:bookmarkStart w:id="40" w:name="how-to-build-an-ubuntu-linux-kernel"/>
     <w:p>
       <w:pPr>
         <w:pStyle w:val="Heading1"/>
@@ -32,7 +32,7 @@
         <w:t xml:space="preserve">Follow these steps to customise and build the Ubuntu Linux kernel locally.</w:t>
       </w:r>
     </w:p>
-    <w:bookmarkStart w:id="22" w:name="prerequisites"/>
+    <w:bookmarkStart w:id="26" w:name="prerequisites"/>
     <w:p>
       <w:pPr>
         <w:pStyle w:val="Heading2"/>
@@ -86,12 +86,12 @@
       <w:r>
         <w:t xml:space="preserve"> </w:t>
       </w:r>
-      <w:hyperlink w:anchor="set-up-build-environment">
+      <w:hyperlink w:anchor="how-to-build-kernel-setup">
         <w:r>
           <w:rPr>
             <w:rStyle w:val="Hyperlink"/>
           </w:rPr>
-          <w:t xml:space="preserve">set up the build environment</w:t>
+          <w:t xml:space="preserve">Set up build environment</w:t>
         </w:r>
       </w:hyperlink>
       <w:r>
@@ -103,12 +103,12 @@
       <w:r>
         <w:t xml:space="preserve"> </w:t>
       </w:r>
-      <w:hyperlink w:anchor="install-required-packages">
+      <w:hyperlink w:anchor="how-to-build-kernel-install-packages">
         <w:r>
           <w:rPr>
             <w:rStyle w:val="Hyperlink"/>
           </w:rPr>
-          <w:t xml:space="preserve">install the required packages</w:t>
+          <w:t xml:space="preserve">Install required packages</w:t>
         </w:r>
       </w:hyperlink>
       <w:r>
@@ -125,7 +125,7 @@
       <w:r>
         <w:t xml:space="preserve"> </w:t>
       </w:r>
-      <w:hyperlink w:anchor="obtain-the-source-for-an-ubuntu-release">
+      <w:hyperlink w:anchor="how-to-build-kernel-obtain-source">
         <w:r>
           <w:rPr>
             <w:rStyle w:val="Hyperlink"/>
@@ -137,7 +137,15 @@
         <w:t xml:space="preserve">.</w:t>
       </w:r>
     </w:p>
-    <w:bookmarkStart w:id="20" w:name="set-up-build-environment"/>
+    <w:bookmarkStart w:id="22" w:name="set-up-build-environment"/>
+    <w:p>
+      <w:pPr>
+        <w:pStyle w:val="BodyText"/>
+      </w:pPr>
+      <w:bookmarkStart w:id="20" w:name="how-to-build-kernel-setup"/>
+      <w:bookmarkEnd w:id="20"/>
+    </w:p>
+    <w:bookmarkStart w:id="21" w:name="set-up-build-environment"/>
     <w:p>
       <w:pPr>
         <w:pStyle w:val="Heading3"/>
@@ -391,66 +399,84 @@
         <w:t xml:space="preserve">deb-src http://archive.ubuntu.com/ubuntu jammy-updates main</w:t>
       </w:r>
     </w:p>
-    <w:bookmarkEnd w:id="20"/>
-    <w:bookmarkStart w:id="21" w:name="install-required-packages"/>
-    <w:p>
-      <w:pPr>
-        <w:pStyle w:val="Heading3"/>
-      </w:pPr>
-      <w:r>
-        <w:t xml:space="preserve">Install required packages</w:t>
-      </w:r>
-      <w:hyperlink w:anchor="install-required-packages"/>
-    </w:p>
-    <w:p>
-      <w:pPr>
-        <w:pStyle w:val="FirstParagraph"/>
-      </w:pPr>
-      <w:r>
-        <w:t xml:space="preserve">To install the required packages and build dependencies, run:</w:t>
-      </w:r>
-    </w:p>
-    <w:p>
-      <w:pPr>
-        <w:pStyle w:val="SourceCode"/>
-      </w:pPr>
-      <w:r>
-        <w:rPr>
-          <w:rStyle w:val="VerbatimChar"/>
-          <w:rFonts w:ascii="Ubuntu Mono" w:hAnsi="Ubuntu Mono"/>
-          <w:sz w:val="22"/>
-          <w:shd w:fill="EEEDEB"/>
-        </w:rPr>
-        <w:t xml:space="preserve">sudo apt update</w:t>
-      </w:r>
-      <w:r>
-        <w:br/>
-      </w:r>
-      <w:r>
-        <w:rPr>
-          <w:rStyle w:val="VerbatimChar"/>
-          <w:rFonts w:ascii="Ubuntu Mono" w:hAnsi="Ubuntu Mono"/>
-          <w:sz w:val="22"/>
-          <w:shd w:fill="EEEDEB"/>
-        </w:rPr>
-        <w:t xml:space="preserve">sudo apt build-dep -y linux linux-image-unsigned-$(uname -r)</w:t>
-      </w:r>
-      <w:r>
-        <w:br/>
-      </w:r>
-      <w:r>
-        <w:rPr>
-          <w:rStyle w:val="VerbatimChar"/>
-          <w:rFonts w:ascii="Ubuntu Mono" w:hAnsi="Ubuntu Mono"/>
-          <w:sz w:val="22"/>
-          <w:shd w:fill="EEEDEB"/>
-        </w:rPr>
-        <w:t xml:space="preserve">sudo apt install -y fakeroot llvm libncurses-dev dwarves</w:t>
-      </w:r>
-    </w:p>
     <w:bookmarkEnd w:id="21"/>
     <w:bookmarkEnd w:id="22"/>
-    <w:bookmarkStart w:id="26" w:name="obtain-the-source-for-an-ubuntu-release"/>
+    <w:bookmarkStart w:id="25" w:name="install-required-packages"/>
+    <w:p>
+      <w:pPr>
+        <w:pStyle w:val="FirstParagraph"/>
+      </w:pPr>
+      <w:bookmarkStart w:id="23" w:name="how-to-build-kernel-install-packages"/>
+      <w:bookmarkEnd w:id="23"/>
+    </w:p>
+    <w:bookmarkStart w:id="24" w:name="install-required-packages"/>
+    <w:p>
+      <w:pPr>
+        <w:pStyle w:val="Heading3"/>
+      </w:pPr>
+      <w:r>
+        <w:t xml:space="preserve">Install required packages</w:t>
+      </w:r>
+      <w:hyperlink w:anchor="install-required-packages"/>
+    </w:p>
+    <w:p>
+      <w:pPr>
+        <w:pStyle w:val="FirstParagraph"/>
+      </w:pPr>
+      <w:r>
+        <w:t xml:space="preserve">To install the required packages and build dependencies, run:</w:t>
+      </w:r>
+    </w:p>
+    <w:p>
+      <w:pPr>
+        <w:pStyle w:val="SourceCode"/>
+      </w:pPr>
+      <w:r>
+        <w:rPr>
+          <w:rStyle w:val="VerbatimChar"/>
+          <w:rFonts w:ascii="Ubuntu Mono" w:hAnsi="Ubuntu Mono"/>
+          <w:sz w:val="22"/>
+          <w:shd w:fill="EEEDEB"/>
+        </w:rPr>
+        <w:t xml:space="preserve">sudo apt update</w:t>
+      </w:r>
+      <w:r>
+        <w:br/>
+      </w:r>
+      <w:r>
+        <w:rPr>
+          <w:rStyle w:val="VerbatimChar"/>
+          <w:rFonts w:ascii="Ubuntu Mono" w:hAnsi="Ubuntu Mono"/>
+          <w:sz w:val="22"/>
+          <w:shd w:fill="EEEDEB"/>
+        </w:rPr>
+        <w:t xml:space="preserve">sudo apt build-dep -y linux linux-image-unsigned-$(uname -r)</w:t>
+      </w:r>
+      <w:r>
+        <w:br/>
+      </w:r>
+      <w:r>
+        <w:rPr>
+          <w:rStyle w:val="VerbatimChar"/>
+          <w:rFonts w:ascii="Ubuntu Mono" w:hAnsi="Ubuntu Mono"/>
+          <w:sz w:val="22"/>
+          <w:shd w:fill="EEEDEB"/>
+        </w:rPr>
+        <w:t xml:space="preserve">sudo apt install -y fakeroot llvm libncurses-dev dwarves</w:t>
+      </w:r>
+    </w:p>
+    <w:bookmarkEnd w:id="24"/>
+    <w:bookmarkEnd w:id="25"/>
+    <w:bookmarkEnd w:id="26"/>
+    <w:bookmarkStart w:id="32" w:name="obtain-the-source-for-an-ubuntu-release"/>
+    <w:p>
+      <w:pPr>
+        <w:pStyle w:val="FirstParagraph"/>
+      </w:pPr>
+      <w:bookmarkStart w:id="27" w:name="how-to-build-kernel-obtain-source"/>
+      <w:bookmarkEnd w:id="27"/>
+    </w:p>
+    <w:bookmarkStart w:id="31" w:name="obtain-the-source-for-an-ubuntu-release"/>
     <w:p>
       <w:pPr>
         <w:pStyle w:val="Heading2"/>
@@ -474,7 +500,7 @@
         <w:t xml:space="preserve">version you want to make changes to.</w:t>
       </w:r>
     </w:p>
-    <w:bookmarkStart w:id="23" w:name="X34776f088e9d211f435420b46e14d7056c6c5d9"/>
+    <w:bookmarkStart w:id="28" w:name="X34776f088e9d211f435420b46e14d7056c6c5d9"/>
     <w:p>
       <w:pPr>
         <w:pStyle w:val="Heading3"/>
@@ -627,8 +653,8 @@
         <w:t xml:space="preserve">└── linux_X.Y.Z.orig.tar.gz</w:t>
       </w:r>
     </w:p>
-    <w:bookmarkEnd w:id="23"/>
-    <w:bookmarkStart w:id="25" w:name="get-kernel-source-for-other-versions"/>
+    <w:bookmarkEnd w:id="28"/>
+    <w:bookmarkStart w:id="30" w:name="get-kernel-source-for-other-versions"/>
     <w:p>
       <w:pPr>
         <w:pStyle w:val="Heading3"/>
@@ -648,7 +674,7 @@
       <w:r>
         <w:t xml:space="preserve"> </w:t>
       </w:r>
-      <w:hyperlink r:id="rId24">
+      <w:hyperlink r:id="rId29">
         <w:r>
           <w:rPr>
             <w:rStyle w:val="Hyperlink"/>
@@ -663,9 +689,10 @@
         <w:t xml:space="preserve">for detailed instructions.</w:t>
       </w:r>
     </w:p>
-    <w:bookmarkEnd w:id="25"/>
-    <w:bookmarkEnd w:id="26"/>
-    <w:bookmarkStart w:id="28" w:name="prepare-the-kernel-source"/>
+    <w:bookmarkEnd w:id="30"/>
+    <w:bookmarkEnd w:id="31"/>
+    <w:bookmarkEnd w:id="32"/>
+    <w:bookmarkStart w:id="34" w:name="prepare-the-kernel-source"/>
     <w:p>
       <w:pPr>
         <w:pStyle w:val="Heading2"/>
@@ -757,7 +784,7 @@
         <w:t xml:space="preserve">fakeroot debian/rules clean</w:t>
       </w:r>
     </w:p>
-    <w:bookmarkStart w:id="27" w:name="modify-abi-number"/>
+    <w:bookmarkStart w:id="33" w:name="modify-abi-number"/>
     <w:p>
       <w:pPr>
         <w:pStyle w:val="Heading3"/>
@@ -867,9 +894,9 @@
         <w:t xml:space="preserve">file instead.</w:t>
       </w:r>
     </w:p>
-    <w:bookmarkEnd w:id="27"/>
-    <w:bookmarkEnd w:id="28"/>
-    <w:bookmarkStart w:id="29" w:name="modify-kernel-configuration"/>
+    <w:bookmarkEnd w:id="33"/>
+    <w:bookmarkEnd w:id="34"/>
+    <w:bookmarkStart w:id="35" w:name="modify-kernel-configuration"/>
     <w:p>
       <w:pPr>
         <w:pStyle w:val="Heading2"/>
@@ -981,8 +1008,8 @@
         <w:t xml:space="preserve">config changes to avoid getting errors later in the build process.</w:t>
       </w:r>
     </w:p>
-    <w:bookmarkEnd w:id="29"/>
-    <w:bookmarkStart w:id="30" w:name="customise-the-kernel"/>
+    <w:bookmarkEnd w:id="35"/>
+    <w:bookmarkStart w:id="36" w:name="customise-the-kernel"/>
     <w:p>
       <w:pPr>
         <w:pStyle w:val="Heading2"/>
@@ -1000,8 +1027,8 @@
         <w:t xml:space="preserve">(Optional) Add any firmware, binary blobs, or patches as needed.</w:t>
       </w:r>
     </w:p>
-    <w:bookmarkEnd w:id="30"/>
-    <w:bookmarkStart w:id="31" w:name="build-the-kernel"/>
+    <w:bookmarkEnd w:id="36"/>
+    <w:bookmarkStart w:id="37" w:name="build-the-kernel"/>
     <w:p>
       <w:pPr>
         <w:pStyle w:val="Heading2"/>
@@ -1263,8 +1290,8 @@
         <w:t xml:space="preserve">linux-modules-6.8.0-999-generic_6.8.0-999.48_amd64.deb</w:t>
       </w:r>
     </w:p>
-    <w:bookmarkEnd w:id="31"/>
-    <w:bookmarkStart w:id="32" w:name="install-the-new-kernel"/>
+    <w:bookmarkEnd w:id="37"/>
+    <w:bookmarkStart w:id="38" w:name="install-the-new-kernel"/>
     <w:p>
       <w:pPr>
         <w:pStyle w:val="Heading2"/>
@@ -1386,8 +1413,8 @@
         <w:t xml:space="preserve">sudo reboot</w:t>
       </w:r>
     </w:p>
-    <w:bookmarkEnd w:id="32"/>
-    <w:bookmarkStart w:id="33" w:name="test-the-new-kernel"/>
+    <w:bookmarkEnd w:id="38"/>
+    <w:bookmarkStart w:id="39" w:name="test-the-new-kernel"/>
     <w:p>
       <w:pPr>
         <w:pStyle w:val="Heading2"/>
@@ -1449,8 +1476,8 @@
         <w:t xml:space="preserve">uname -r</w:t>
       </w:r>
     </w:p>
-    <w:bookmarkEnd w:id="33"/>
-    <w:bookmarkEnd w:id="34"/>
+    <w:bookmarkEnd w:id="39"/>
+    <w:bookmarkEnd w:id="40"/>
     <w:sectPr>
       <w:type w:val="nextPage"/>
       <w:pgSz w:h="15840" w:w="12240"/>

</xml_diff>